<commit_message>
Fixed #499 HTML service creates non needed paragraphes.
</commit_message>
<xml_diff>
--- a/tests/org.obeonetwork.m2doc.html.tests/resources/m2DocHtmlServices/bug486/bug486-expected-generation.docx
+++ b/tests/org.obeonetwork.m2doc.html.tests/resources/m2DocHtmlServices/bug486/bug486-expected-generation.docx
@@ -91,10 +91,10 @@
         <w:t/>
         <w:br/>
       </w:r>
-    </w:p>
-    <w:p>
-      <w:bookmarkStart w:id="0" w:name="_GoBack"/>
-      <w:bookmarkEnd w:id="0"/>
+      <w:r>
+        <w:t/>
+        <w:br/>
+      </w:r>
       <w:r>
         <w:t>An other paragraph</w:t>
       </w:r>
@@ -713,10 +713,14 @@
         <w:t/>
         <w:br/>
       </w:r>
-    </w:p>
-    <w:p>
-      <w:bookmarkStart w:id="0" w:name="_GoBack"/>
-      <w:bookmarkEnd w:id="0"/>
+      <w:r>
+        <w:t/>
+        <w:br/>
+      </w:r>
+      <w:r>
+        <w:t/>
+        <w:br/>
+      </w:r>
       <w:r>
         <w:t>and one more text.</w:t>
       </w:r>

</xml_diff>

<commit_message>
Fixed #515 HTML service text between table is not inserted.
</commit_message>
<xml_diff>
--- a/tests/org.obeonetwork.m2doc.html.tests/resources/m2DocHtmlServices/bug486/bug486-expected-generation.docx
+++ b/tests/org.obeonetwork.m2doc.html.tests/resources/m2DocHtmlServices/bug486/bug486-expected-generation.docx
@@ -706,6 +706,14 @@
     <w:p>
       <w:bookmarkStart w:id="0" w:name="_GoBack"/>
       <w:bookmarkEnd w:id="0"/>
+      <w:r>
+        <w:t/>
+        <w:br/>
+      </w:r>
+      <w:r>
+        <w:t/>
+        <w:br/>
+      </w:r>
       <w:r>
         <w:t>yet an other text</w:t>
       </w:r>

</xml_diff>